<commit_message>
docs: Daily Scrum Sprint 3 Dia 2
</commit_message>
<xml_diff>
--- a/IS_PROYECTO_VIDEOJUEGO/Documentos_Scrum/sprint-3/Sprint 3 Daily Scrum.docx
+++ b/IS_PROYECTO_VIDEOJUEGO/Documentos_Scrum/sprint-3/Sprint 3 Daily Scrum.docx
@@ -453,6 +453,546 @@
         <w:t>Ninguno. La documentación del LCD es clara y tengo ejemplos de escritura en CGRAM. El espacio de memoria es suficiente para las estructuras necesarias.</w:t>
       </w:r>
     </w:p>
+    <w:p/>
+    <w:p/>
+    <w:p/>
+    <w:p/>
+    <w:p>
+      <w:proofErr w:type="spellStart"/>
+      <w:r>
+        <w:lastRenderedPageBreak/>
+        <w:t>Daily</w:t>
+      </w:r>
+      <w:proofErr w:type="spellEnd"/>
+      <w:r>
+        <w:t xml:space="preserve"> Scrum - Día 2</w:t>
+      </w:r>
+    </w:p>
+    <w:p>
+      <w:r>
+        <w:t xml:space="preserve">Facilitador: Jorge Samuel Solano Dorantes (Scrum </w:t>
+      </w:r>
+      <w:proofErr w:type="gramStart"/>
+      <w:r>
+        <w:t>Master</w:t>
+      </w:r>
+      <w:proofErr w:type="gramEnd"/>
+      <w:r>
+        <w:t>)</w:t>
+      </w:r>
+    </w:p>
+    <w:p/>
+    <w:p>
+      <w:r>
+        <w:t>Alán Osmar Peña Polo (</w:t>
+      </w:r>
+      <w:proofErr w:type="spellStart"/>
+      <w:r>
+        <w:t>Product</w:t>
+      </w:r>
+      <w:proofErr w:type="spellEnd"/>
+      <w:r>
+        <w:t xml:space="preserve"> </w:t>
+      </w:r>
+      <w:proofErr w:type="spellStart"/>
+      <w:r>
+        <w:t>Owner</w:t>
+      </w:r>
+      <w:proofErr w:type="spellEnd"/>
+      <w:r>
+        <w:t xml:space="preserve"> / </w:t>
+      </w:r>
+      <w:proofErr w:type="spellStart"/>
+      <w:r>
+        <w:t>Developer</w:t>
+      </w:r>
+      <w:proofErr w:type="spellEnd"/>
+      <w:r>
+        <w:t xml:space="preserve"> - </w:t>
+      </w:r>
+      <w:proofErr w:type="spellStart"/>
+      <w:r>
+        <w:t>Frontend</w:t>
+      </w:r>
+      <w:proofErr w:type="spellEnd"/>
+      <w:r>
+        <w:t>/</w:t>
+      </w:r>
+      <w:proofErr w:type="spellStart"/>
+      <w:r>
+        <w:t>Backend</w:t>
+      </w:r>
+      <w:proofErr w:type="spellEnd"/>
+      <w:r>
+        <w:t>)</w:t>
+      </w:r>
+    </w:p>
+    <w:p>
+      <w:r>
+        <w:t>¿Qué hice ayer?</w:t>
+      </w:r>
+    </w:p>
+    <w:p>
+      <w:r>
+        <w:t xml:space="preserve">Implementé exitosamente el </w:t>
+      </w:r>
+      <w:proofErr w:type="spellStart"/>
+      <w:r>
+        <w:t>watchdog</w:t>
+      </w:r>
+      <w:proofErr w:type="spellEnd"/>
+      <w:r>
+        <w:t xml:space="preserve"> de conexión serial (T1.1)</w:t>
+      </w:r>
+    </w:p>
+    <w:p>
+      <w:r>
+        <w:t xml:space="preserve">El </w:t>
+      </w:r>
+      <w:proofErr w:type="spellStart"/>
+      <w:r>
+        <w:t>thread</w:t>
+      </w:r>
+      <w:proofErr w:type="spellEnd"/>
+      <w:r>
+        <w:t xml:space="preserve"> verifica la conexión cada 5 segundos</w:t>
+      </w:r>
+    </w:p>
+    <w:p>
+      <w:r>
+        <w:t>La reconexión automática funciona perfectamente</w:t>
+      </w:r>
+    </w:p>
+    <w:p>
+      <w:r>
+        <w:t>Los logs están capturando todos los eventos de desconexión/reconexión</w:t>
+      </w:r>
+    </w:p>
+    <w:p>
+      <w:r>
+        <w:t>Solo se detectó 1 desconexión durante las pruebas de ayer, se reconectó en 3 segundos</w:t>
+      </w:r>
+    </w:p>
+    <w:p>
+      <w:r>
+        <w:t>Avancé en el componente de visualización de resultados</w:t>
+      </w:r>
+    </w:p>
+    <w:p>
+      <w:r>
+        <w:t>Diseñé el modal responsive</w:t>
+      </w:r>
+    </w:p>
+    <w:p>
+      <w:r>
+        <w:t>Preparé la estructura de datos para recibir telemetría</w:t>
+      </w:r>
+    </w:p>
+    <w:p/>
+    <w:p>
+      <w:r>
+        <w:t>¿Qué haré hoy?</w:t>
+      </w:r>
+    </w:p>
+    <w:p>
+      <w:r>
+        <w:t xml:space="preserve">Completar el componente de visualización de resultados en </w:t>
+      </w:r>
+      <w:proofErr w:type="spellStart"/>
+      <w:r>
+        <w:t>frontend</w:t>
+      </w:r>
+      <w:proofErr w:type="spellEnd"/>
+      <w:r>
+        <w:t xml:space="preserve"> (T2.4)</w:t>
+      </w:r>
+    </w:p>
+    <w:p>
+      <w:r>
+        <w:t>Implementar animaciones CSS para victoria/derrota</w:t>
+      </w:r>
+    </w:p>
+    <w:p>
+      <w:r>
+        <w:t xml:space="preserve">Agregar efecto de </w:t>
+      </w:r>
+      <w:proofErr w:type="spellStart"/>
+      <w:r>
+        <w:t>confetti</w:t>
+      </w:r>
+      <w:proofErr w:type="spellEnd"/>
+      <w:r>
+        <w:t xml:space="preserve"> para victorias</w:t>
+      </w:r>
+    </w:p>
+    <w:p>
+      <w:r>
+        <w:t>Mostrar obstáculos esquivados, tiempo sobrevivido, resultado</w:t>
+      </w:r>
+    </w:p>
+    <w:p>
+      <w:r>
+        <w:t xml:space="preserve">Apoyar en las pruebas de renderizado de </w:t>
+      </w:r>
+      <w:proofErr w:type="spellStart"/>
+      <w:r>
+        <w:t>sprites</w:t>
+      </w:r>
+      <w:proofErr w:type="spellEnd"/>
+      <w:r>
+        <w:t xml:space="preserve"> </w:t>
+      </w:r>
+      <w:proofErr w:type="spellStart"/>
+      <w:r>
+        <w:t>custom</w:t>
+      </w:r>
+      <w:proofErr w:type="spellEnd"/>
+      <w:r>
+        <w:t xml:space="preserve"> (T2.5)</w:t>
+      </w:r>
+    </w:p>
+    <w:p>
+      <w:r>
+        <w:t xml:space="preserve">Validar que los </w:t>
+      </w:r>
+      <w:proofErr w:type="spellStart"/>
+      <w:r>
+        <w:t>sprites</w:t>
+      </w:r>
+      <w:proofErr w:type="spellEnd"/>
+      <w:r>
+        <w:t xml:space="preserve"> se ven correctamente en el LCD físico</w:t>
+      </w:r>
+    </w:p>
+    <w:p>
+      <w:r>
+        <w:t>Documentar casos de prueba visuales</w:t>
+      </w:r>
+    </w:p>
+    <w:p/>
+    <w:p>
+      <w:r>
+        <w:t>Impedimentos detectados:</w:t>
+      </w:r>
+    </w:p>
+    <w:p>
+      <w:r>
+        <w:t xml:space="preserve">Ninguno. El </w:t>
+      </w:r>
+      <w:proofErr w:type="spellStart"/>
+      <w:r>
+        <w:t>watchdog</w:t>
+      </w:r>
+      <w:proofErr w:type="spellEnd"/>
+      <w:r>
+        <w:t xml:space="preserve"> está funcionando perfectamente y el componente de visualización va por buen camino.</w:t>
+      </w:r>
+    </w:p>
+    <w:p/>
+    <w:p>
+      <w:r>
+        <w:t xml:space="preserve">Jorge Samuel Solano Dorantes (Scrum </w:t>
+      </w:r>
+      <w:proofErr w:type="gramStart"/>
+      <w:r>
+        <w:t>Master</w:t>
+      </w:r>
+      <w:proofErr w:type="gramEnd"/>
+      <w:r>
+        <w:t xml:space="preserve"> / </w:t>
+      </w:r>
+      <w:proofErr w:type="spellStart"/>
+      <w:r>
+        <w:t>Developer</w:t>
+      </w:r>
+      <w:proofErr w:type="spellEnd"/>
+      <w:r>
+        <w:t xml:space="preserve"> - Embebido)</w:t>
+      </w:r>
+    </w:p>
+    <w:p>
+      <w:r>
+        <w:t>¿Qué hice a</w:t>
+      </w:r>
+      <w:r>
+        <w:t>y</w:t>
+      </w:r>
+      <w:r>
+        <w:t>er?</w:t>
+      </w:r>
+    </w:p>
+    <w:p>
+      <w:r>
+        <w:t xml:space="preserve">Implementé exitosamente la escritura en CGRAM para personaje </w:t>
+      </w:r>
+      <w:proofErr w:type="spellStart"/>
+      <w:r>
+        <w:t>custom</w:t>
+      </w:r>
+      <w:proofErr w:type="spellEnd"/>
+      <w:r>
+        <w:t xml:space="preserve"> (T1.2) </w:t>
+      </w:r>
+    </w:p>
+    <w:p>
+      <w:r>
+        <w:t>El personaje se almacena correctamente en dirección 0x00</w:t>
+      </w:r>
+    </w:p>
+    <w:p>
+      <w:r>
+        <w:t>Los 8 bytes se escriben sin errores</w:t>
+      </w:r>
+    </w:p>
+    <w:p>
+      <w:r>
+        <w:t xml:space="preserve">Implementé la escritura en CGRAM para obstáculo </w:t>
+      </w:r>
+      <w:proofErr w:type="spellStart"/>
+      <w:r>
+        <w:t>custom</w:t>
+      </w:r>
+      <w:proofErr w:type="spellEnd"/>
+      <w:r>
+        <w:t xml:space="preserve"> (T1.3) </w:t>
+      </w:r>
+      <w:r>
+        <w:rPr>
+          <w:rFonts w:ascii="Segoe UI Emoji" w:hAnsi="Segoe UI Emoji" w:cs="Segoe UI Emoji"/>
+        </w:rPr>
+        <w:t>✅</w:t>
+      </w:r>
+    </w:p>
+    <w:p>
+      <w:r>
+        <w:t>El obstáculo se almacena en dirección 0x01</w:t>
+      </w:r>
+    </w:p>
+    <w:p>
+      <w:r>
+        <w:t xml:space="preserve">Verificado que ambos </w:t>
+      </w:r>
+      <w:proofErr w:type="spellStart"/>
+      <w:r>
+        <w:t>sprites</w:t>
+      </w:r>
+      <w:proofErr w:type="spellEnd"/>
+      <w:r>
+        <w:t xml:space="preserve"> coexisten sin sobrescribirse</w:t>
+      </w:r>
+    </w:p>
+    <w:p>
+      <w:r>
+        <w:t xml:space="preserve">Creé la estructura de datos para configuración de nivel (T1.4) </w:t>
+      </w:r>
+    </w:p>
+    <w:p>
+      <w:pPr>
+        <w:rPr>
+          <w:lang w:val="fr-FR"/>
+        </w:rPr>
+      </w:pPr>
+      <w:proofErr w:type="spellStart"/>
+      <w:r>
+        <w:rPr>
+          <w:lang w:val="fr-FR"/>
+        </w:rPr>
+        <w:t>Struct</w:t>
+      </w:r>
+      <w:proofErr w:type="spellEnd"/>
+      <w:r>
+        <w:rPr>
+          <w:lang w:val="fr-FR"/>
+        </w:rPr>
+        <w:t xml:space="preserve"> </w:t>
+      </w:r>
+      <w:proofErr w:type="spellStart"/>
+      <w:r>
+        <w:rPr>
+          <w:lang w:val="fr-FR"/>
+        </w:rPr>
+        <w:t>ocupa</w:t>
+      </w:r>
+      <w:proofErr w:type="spellEnd"/>
+      <w:r>
+        <w:rPr>
+          <w:lang w:val="fr-FR"/>
+        </w:rPr>
+        <w:t xml:space="preserve"> 18 </w:t>
+      </w:r>
+      <w:proofErr w:type="gramStart"/>
+      <w:r>
+        <w:rPr>
+          <w:lang w:val="fr-FR"/>
+        </w:rPr>
+        <w:t>bytes:</w:t>
+      </w:r>
+      <w:proofErr w:type="gramEnd"/>
+      <w:r>
+        <w:rPr>
+          <w:lang w:val="fr-FR"/>
+        </w:rPr>
+        <w:t xml:space="preserve"> 8 (</w:t>
+      </w:r>
+      <w:proofErr w:type="spellStart"/>
+      <w:r>
+        <w:rPr>
+          <w:lang w:val="fr-FR"/>
+        </w:rPr>
+        <w:t>character</w:t>
+      </w:r>
+      <w:proofErr w:type="spellEnd"/>
+      <w:r>
+        <w:rPr>
+          <w:lang w:val="fr-FR"/>
+        </w:rPr>
+        <w:t>) + 8 (obstacle) + 1 (type) + 1 (value)</w:t>
+      </w:r>
+    </w:p>
+    <w:p>
+      <w:r>
+        <w:t>Implementé la confirmación de carga exitosa (T1.5)</w:t>
+      </w:r>
+    </w:p>
+    <w:p>
+      <w:r>
+        <w:t>El PIC envía: {"</w:t>
+      </w:r>
+      <w:proofErr w:type="gramStart"/>
+      <w:r>
+        <w:t>status</w:t>
+      </w:r>
+      <w:proofErr w:type="gramEnd"/>
+      <w:r>
+        <w:t>":"</w:t>
+      </w:r>
+      <w:proofErr w:type="spellStart"/>
+      <w:r>
+        <w:t>loaded</w:t>
+      </w:r>
+      <w:proofErr w:type="spellEnd"/>
+      <w:r>
+        <w:t>", "</w:t>
+      </w:r>
+      <w:proofErr w:type="spellStart"/>
+      <w:r>
+        <w:t>character</w:t>
+      </w:r>
+      <w:proofErr w:type="spellEnd"/>
+      <w:r>
+        <w:t>":"ok", "</w:t>
+      </w:r>
+      <w:proofErr w:type="spellStart"/>
+      <w:r>
+        <w:t>obstacle</w:t>
+      </w:r>
+      <w:proofErr w:type="spellEnd"/>
+      <w:r>
+        <w:t>":"ok", "</w:t>
+      </w:r>
+      <w:proofErr w:type="spellStart"/>
+      <w:r>
+        <w:t>goal</w:t>
+      </w:r>
+      <w:proofErr w:type="spellEnd"/>
+      <w:r>
+        <w:t>":"ok"}</w:t>
+      </w:r>
+    </w:p>
+    <w:p/>
+    <w:p>
+      <w:r>
+        <w:t>¿Qué haré hoy?</w:t>
+      </w:r>
+    </w:p>
+    <w:p>
+      <w:r>
+        <w:t xml:space="preserve">Implementar inicialización del juego con </w:t>
+      </w:r>
+      <w:proofErr w:type="spellStart"/>
+      <w:r>
+        <w:t>sprites</w:t>
+      </w:r>
+      <w:proofErr w:type="spellEnd"/>
+      <w:r>
+        <w:t xml:space="preserve"> </w:t>
+      </w:r>
+      <w:proofErr w:type="spellStart"/>
+      <w:r>
+        <w:t>custom</w:t>
+      </w:r>
+      <w:proofErr w:type="spellEnd"/>
+      <w:r>
+        <w:t xml:space="preserve"> (T2.1)</w:t>
+      </w:r>
+    </w:p>
+    <w:p>
+      <w:r>
+        <w:t xml:space="preserve">Cargar </w:t>
+      </w:r>
+      <w:proofErr w:type="spellStart"/>
+      <w:r>
+        <w:t>sprites</w:t>
+      </w:r>
+      <w:proofErr w:type="spellEnd"/>
+      <w:r>
+        <w:t xml:space="preserve"> de CGRAM al iniciar el juego</w:t>
+      </w:r>
+    </w:p>
+    <w:p>
+      <w:r>
+        <w:t>Posicionar personaje en la primera columna del LCD</w:t>
+      </w:r>
+    </w:p>
+    <w:p>
+      <w:r>
+        <w:t>Implementar sistema de movimiento del personaje con botones (T2.2)</w:t>
+      </w:r>
+    </w:p>
+    <w:p>
+      <w:r>
+        <w:t>Configurar entrada de botones (2 botones para 2 carriles)</w:t>
+      </w:r>
+    </w:p>
+    <w:p>
+      <w:r>
+        <w:t>Actualizar posición vertical del personaje</w:t>
+      </w:r>
+    </w:p>
+    <w:p>
+      <w:r>
+        <w:t>Renderizar movimiento en LCD</w:t>
+      </w:r>
+    </w:p>
+    <w:p>
+      <w:r>
+        <w:t>Comenzar implementación de generación y movimiento de obstáculos (T2.3)</w:t>
+      </w:r>
+    </w:p>
+    <w:p>
+      <w:r>
+        <w:t>Diseñar sistema de generación aleatoria</w:t>
+      </w:r>
+    </w:p>
+    <w:p>
+      <w:r>
+        <w:t>Crear buffer de obstáculos activos</w:t>
+      </w:r>
+    </w:p>
+    <w:p/>
+    <w:p>
+      <w:r>
+        <w:lastRenderedPageBreak/>
+        <w:t>Impedimentos detectados:</w:t>
+      </w:r>
+    </w:p>
+    <w:p>
+      <w:r>
+        <w:t>IMPEDIMENTO POTENCIAL: El sistema de movimiento de obstáculos podría consumir mucha RAM. Necesito calcular cuidadosamente el tamaño del buffer de obstáculos para no exceder los límites de memoria. Planeo comenzar con un buffer de 6 obstáculos y expandir solo si hay memoria disponible.</w:t>
+      </w:r>
+    </w:p>
+    <w:p/>
+    <w:p/>
     <w:sectPr>
       <w:pgSz w:w="12240" w:h="15840"/>
       <w:pgMar w:top="1417" w:right="1701" w:bottom="1417" w:left="1701" w:header="708" w:footer="708" w:gutter="0"/>

</xml_diff>

<commit_message>
docs: Daily Scrum Dia 3 Sprint 3
</commit_message>
<xml_diff>
--- a/IS_PROYECTO_VIDEOJUEGO/Documentos_Scrum/sprint-3/Sprint 3 Daily Scrum.docx
+++ b/IS_PROYECTO_VIDEOJUEGO/Documentos_Scrum/sprint-3/Sprint 3 Daily Scrum.docx
@@ -992,7 +992,508 @@
       </w:r>
     </w:p>
     <w:p/>
-    <w:p/>
+    <w:p>
+      <w:proofErr w:type="spellStart"/>
+      <w:r>
+        <w:t>Daily</w:t>
+      </w:r>
+      <w:proofErr w:type="spellEnd"/>
+      <w:r>
+        <w:t xml:space="preserve"> Scrum - Día 3</w:t>
+      </w:r>
+    </w:p>
+    <w:p>
+      <w:r>
+        <w:t xml:space="preserve">Facilitador: Jorge Samuel Solano Dorantes (Scrum </w:t>
+      </w:r>
+      <w:proofErr w:type="gramStart"/>
+      <w:r>
+        <w:t>Master</w:t>
+      </w:r>
+      <w:proofErr w:type="gramEnd"/>
+      <w:r>
+        <w:t>)</w:t>
+      </w:r>
+    </w:p>
+    <w:p/>
+    <w:p>
+      <w:r>
+        <w:t>Alán Osmar Peña Polo (</w:t>
+      </w:r>
+      <w:proofErr w:type="spellStart"/>
+      <w:r>
+        <w:t>Product</w:t>
+      </w:r>
+      <w:proofErr w:type="spellEnd"/>
+      <w:r>
+        <w:t xml:space="preserve"> </w:t>
+      </w:r>
+      <w:proofErr w:type="spellStart"/>
+      <w:r>
+        <w:t>Owner</w:t>
+      </w:r>
+      <w:proofErr w:type="spellEnd"/>
+      <w:r>
+        <w:t xml:space="preserve"> / </w:t>
+      </w:r>
+      <w:proofErr w:type="spellStart"/>
+      <w:r>
+        <w:t>Developer</w:t>
+      </w:r>
+      <w:proofErr w:type="spellEnd"/>
+      <w:r>
+        <w:t xml:space="preserve"> - </w:t>
+      </w:r>
+      <w:proofErr w:type="spellStart"/>
+      <w:r>
+        <w:t>Frontend</w:t>
+      </w:r>
+      <w:proofErr w:type="spellEnd"/>
+      <w:r>
+        <w:t>/</w:t>
+      </w:r>
+      <w:proofErr w:type="spellStart"/>
+      <w:r>
+        <w:t>Backend</w:t>
+      </w:r>
+      <w:proofErr w:type="spellEnd"/>
+      <w:r>
+        <w:t>)</w:t>
+      </w:r>
+    </w:p>
+    <w:p/>
+    <w:p>
+      <w:r>
+        <w:t>¿Qué hice ayer?</w:t>
+      </w:r>
+    </w:p>
+    <w:p>
+      <w:r>
+        <w:t xml:space="preserve">Completé el componente de visualización de resultados (T2.4) </w:t>
+      </w:r>
+    </w:p>
+    <w:p>
+      <w:r>
+        <w:t>Modal responsive implementado</w:t>
+      </w:r>
+    </w:p>
+    <w:p>
+      <w:r>
+        <w:t>Animaciones CSS funcionando correctamente</w:t>
+      </w:r>
+    </w:p>
+    <w:p>
+      <w:r>
+        <w:t xml:space="preserve">Efecto de </w:t>
+      </w:r>
+      <w:proofErr w:type="spellStart"/>
+      <w:r>
+        <w:t>confetti</w:t>
+      </w:r>
+      <w:proofErr w:type="spellEnd"/>
+      <w:r>
+        <w:t xml:space="preserve"> para victorias (¡se ve increíble!)</w:t>
+      </w:r>
+    </w:p>
+    <w:p>
+      <w:r>
+        <w:t>Diseño visualmente atractivo</w:t>
+      </w:r>
+    </w:p>
+    <w:p/>
+    <w:p>
+      <w:r>
+        <w:t>Colaboré en las pruebas de renderizado (T2.5)</w:t>
+      </w:r>
+    </w:p>
+    <w:p>
+      <w:r>
+        <w:t xml:space="preserve">Validamos que los </w:t>
+      </w:r>
+      <w:proofErr w:type="spellStart"/>
+      <w:r>
+        <w:t>sprites</w:t>
+      </w:r>
+      <w:proofErr w:type="spellEnd"/>
+      <w:r>
+        <w:t xml:space="preserve"> </w:t>
+      </w:r>
+      <w:proofErr w:type="spellStart"/>
+      <w:r>
+        <w:t>custom</w:t>
+      </w:r>
+      <w:proofErr w:type="spellEnd"/>
+      <w:r>
+        <w:t xml:space="preserve"> se ven perfectamente en el LCD</w:t>
+      </w:r>
+    </w:p>
+    <w:p>
+      <w:r>
+        <w:t>Documentamos 8 casos de prueba visuales</w:t>
+      </w:r>
+    </w:p>
+    <w:p/>
+    <w:p>
+      <w:r>
+        <w:t>¿Qué haré hoy?</w:t>
+      </w:r>
+    </w:p>
+    <w:p>
+      <w:r>
+        <w:t xml:space="preserve">Implementar recepción de telemetría en </w:t>
+      </w:r>
+      <w:proofErr w:type="spellStart"/>
+      <w:r>
+        <w:t>backend</w:t>
+      </w:r>
+      <w:proofErr w:type="spellEnd"/>
+      <w:r>
+        <w:t xml:space="preserve"> </w:t>
+      </w:r>
+      <w:proofErr w:type="spellStart"/>
+      <w:r>
+        <w:t>Flask</w:t>
+      </w:r>
+      <w:proofErr w:type="spellEnd"/>
+      <w:r>
+        <w:t xml:space="preserve"> (T3.6)</w:t>
+      </w:r>
+    </w:p>
+    <w:p>
+      <w:r>
+        <w:t xml:space="preserve">Crear </w:t>
+      </w:r>
+      <w:proofErr w:type="spellStart"/>
+      <w:r>
+        <w:t>endpoint</w:t>
+      </w:r>
+      <w:proofErr w:type="spellEnd"/>
+      <w:r>
+        <w:t xml:space="preserve"> o </w:t>
+      </w:r>
+      <w:proofErr w:type="spellStart"/>
+      <w:r>
+        <w:t>listener</w:t>
+      </w:r>
+      <w:proofErr w:type="spellEnd"/>
+      <w:r>
+        <w:t xml:space="preserve"> para recibir JSON del PIC</w:t>
+      </w:r>
+    </w:p>
+    <w:p>
+      <w:r>
+        <w:t>Validar estructura de telemetría recibida</w:t>
+      </w:r>
+    </w:p>
+    <w:p>
+      <w:r>
+        <w:t xml:space="preserve">Preparar envío al </w:t>
+      </w:r>
+      <w:proofErr w:type="spellStart"/>
+      <w:r>
+        <w:t>frontend</w:t>
+      </w:r>
+      <w:proofErr w:type="spellEnd"/>
+    </w:p>
+    <w:p/>
+    <w:p/>
+    <w:p>
+      <w:r>
+        <w:t xml:space="preserve">Comenzar implementación de comunicación </w:t>
+      </w:r>
+      <w:proofErr w:type="spellStart"/>
+      <w:r>
+        <w:t>frontend-backend</w:t>
+      </w:r>
+      <w:proofErr w:type="spellEnd"/>
+      <w:r>
+        <w:t xml:space="preserve"> para telemetría (avance de T4.3)</w:t>
+      </w:r>
+    </w:p>
+    <w:p/>
+    <w:p>
+      <w:r>
+        <w:t xml:space="preserve">Evaluar </w:t>
+      </w:r>
+      <w:proofErr w:type="spellStart"/>
+      <w:r>
+        <w:t>polling</w:t>
+      </w:r>
+      <w:proofErr w:type="spellEnd"/>
+      <w:r>
+        <w:t xml:space="preserve"> vs </w:t>
+      </w:r>
+      <w:proofErr w:type="spellStart"/>
+      <w:r>
+        <w:t>WebSocket</w:t>
+      </w:r>
+      <w:proofErr w:type="spellEnd"/>
+    </w:p>
+    <w:p>
+      <w:r>
+        <w:t xml:space="preserve">Probablemente implementar </w:t>
+      </w:r>
+      <w:proofErr w:type="spellStart"/>
+      <w:r>
+        <w:t>polling</w:t>
+      </w:r>
+      <w:proofErr w:type="spellEnd"/>
+      <w:r>
+        <w:t xml:space="preserve"> (más simple)</w:t>
+      </w:r>
+    </w:p>
+    <w:p/>
+    <w:p>
+      <w:r>
+        <w:t>Impedimentos detectados:</w:t>
+      </w:r>
+    </w:p>
+    <w:p>
+      <w:r>
+        <w:t>Ninguno. El componente de visualización está listo para recibir datos reales del PIC.</w:t>
+      </w:r>
+    </w:p>
+    <w:p/>
+    <w:p>
+      <w:r>
+        <w:t xml:space="preserve">Jorge Samuel Solano Dorantes (Scrum </w:t>
+      </w:r>
+      <w:proofErr w:type="gramStart"/>
+      <w:r>
+        <w:t>Master</w:t>
+      </w:r>
+      <w:proofErr w:type="gramEnd"/>
+      <w:r>
+        <w:t xml:space="preserve"> / </w:t>
+      </w:r>
+      <w:proofErr w:type="spellStart"/>
+      <w:r>
+        <w:t>Developer</w:t>
+      </w:r>
+      <w:proofErr w:type="spellEnd"/>
+      <w:r>
+        <w:t xml:space="preserve"> - Embebido)</w:t>
+      </w:r>
+    </w:p>
+    <w:p>
+      <w:r>
+        <w:t>¿Qué hice ayer?</w:t>
+      </w:r>
+    </w:p>
+    <w:p/>
+    <w:p>
+      <w:r>
+        <w:t xml:space="preserve">Implementé inicialización del juego con </w:t>
+      </w:r>
+      <w:proofErr w:type="spellStart"/>
+      <w:r>
+        <w:t>sprites</w:t>
+      </w:r>
+      <w:proofErr w:type="spellEnd"/>
+      <w:r>
+        <w:t xml:space="preserve"> </w:t>
+      </w:r>
+      <w:proofErr w:type="spellStart"/>
+      <w:r>
+        <w:t>custom</w:t>
+      </w:r>
+      <w:proofErr w:type="spellEnd"/>
+      <w:r>
+        <w:t xml:space="preserve"> (T2.1)</w:t>
+      </w:r>
+    </w:p>
+    <w:p>
+      <w:r>
+        <w:t xml:space="preserve">Los </w:t>
+      </w:r>
+      <w:proofErr w:type="spellStart"/>
+      <w:r>
+        <w:t>sprites</w:t>
+      </w:r>
+      <w:proofErr w:type="spellEnd"/>
+      <w:r>
+        <w:t xml:space="preserve"> se cargan correctamente de CGRAM</w:t>
+      </w:r>
+    </w:p>
+    <w:p>
+      <w:r>
+        <w:t>El personaje aparece en la primera columna</w:t>
+      </w:r>
+    </w:p>
+    <w:p/>
+    <w:p>
+      <w:r>
+        <w:t xml:space="preserve">Implementé el sistema de movimiento del personaje (T2.2) </w:t>
+      </w:r>
+    </w:p>
+    <w:p>
+      <w:r>
+        <w:t>2 botones configurados para 2 carriles (fila superior e inferior)</w:t>
+      </w:r>
+    </w:p>
+    <w:p>
+      <w:r>
+        <w:t>El movimiento es responsive y fluido</w:t>
+      </w:r>
+    </w:p>
+    <w:p>
+      <w:r>
+        <w:t>El renderizado funciona sin problemas</w:t>
+      </w:r>
+    </w:p>
+    <w:p/>
+    <w:p>
+      <w:r>
+        <w:t xml:space="preserve">Implementé generación y movimiento de obstáculos (T2.3) </w:t>
+      </w:r>
+    </w:p>
+    <w:p>
+      <w:r>
+        <w:t xml:space="preserve">Sistema de generación </w:t>
+      </w:r>
+      <w:proofErr w:type="spellStart"/>
+      <w:r>
+        <w:t>pseudo-aleatoria</w:t>
+      </w:r>
+      <w:proofErr w:type="spellEnd"/>
+      <w:r>
+        <w:t xml:space="preserve"> funcionando</w:t>
+      </w:r>
+    </w:p>
+    <w:p>
+      <w:r>
+        <w:t>Buffer de 10 obstáculos activos implementado</w:t>
+      </w:r>
+    </w:p>
+    <w:p>
+      <w:r>
+        <w:lastRenderedPageBreak/>
+        <w:t>Desplazamiento horizontal funcional</w:t>
+      </w:r>
+    </w:p>
+    <w:p>
+      <w:r>
+        <w:t xml:space="preserve">Colaboramos en pruebas de renderizado (T2.5) </w:t>
+      </w:r>
+    </w:p>
+    <w:p/>
+    <w:p>
+      <w:r>
+        <w:t>¿Qué haré hoy?</w:t>
+      </w:r>
+    </w:p>
+    <w:p>
+      <w:r>
+        <w:t>Implementar algoritmo de detección de colisiones (T3.1)</w:t>
+      </w:r>
+    </w:p>
+    <w:p>
+      <w:r>
+        <w:t>Comparar posiciones del personaje vs obstáculos</w:t>
+      </w:r>
+    </w:p>
+    <w:p>
+      <w:r>
+        <w:t xml:space="preserve">Definir </w:t>
+      </w:r>
+      <w:proofErr w:type="spellStart"/>
+      <w:r>
+        <w:t>hitboxes</w:t>
+      </w:r>
+      <w:proofErr w:type="spellEnd"/>
+      <w:r>
+        <w:t xml:space="preserve"> (probablemente 5x8 completo para precisión)</w:t>
+      </w:r>
+    </w:p>
+    <w:p>
+      <w:r>
+        <w:t>Manejar casos límite (obstáculo saliendo de pantalla, múltiples obstáculos)</w:t>
+      </w:r>
+    </w:p>
+    <w:p>
+      <w:r>
+        <w:t>Implementar evaluación de metas por obstáculos esquivados (T3.2)</w:t>
+      </w:r>
+    </w:p>
+    <w:p/>
+    <w:p>
+      <w:r>
+        <w:t>Contador de obstáculos que pasan sin colisión</w:t>
+      </w:r>
+    </w:p>
+    <w:p>
+      <w:r>
+        <w:t xml:space="preserve">Comparar con </w:t>
+      </w:r>
+      <w:proofErr w:type="spellStart"/>
+      <w:r>
+        <w:t>meta_value</w:t>
+      </w:r>
+      <w:proofErr w:type="spellEnd"/>
+      <w:r>
+        <w:t xml:space="preserve"> cuando </w:t>
+      </w:r>
+      <w:proofErr w:type="spellStart"/>
+      <w:r>
+        <w:t>meta_type</w:t>
+      </w:r>
+      <w:proofErr w:type="spellEnd"/>
+      <w:r>
+        <w:t xml:space="preserve"> == 0</w:t>
+      </w:r>
+    </w:p>
+    <w:p/>
+    <w:p>
+      <w:r>
+        <w:t>Implementar evaluación de metas por tiempo sobrevivido (T3.3)</w:t>
+      </w:r>
+    </w:p>
+    <w:p/>
+    <w:p>
+      <w:r>
+        <w:t xml:space="preserve">Configurar </w:t>
+      </w:r>
+      <w:proofErr w:type="spellStart"/>
+      <w:r>
+        <w:t>Timer</w:t>
+      </w:r>
+      <w:proofErr w:type="spellEnd"/>
+      <w:r>
+        <w:t xml:space="preserve"> con interrupciones para contar segundos</w:t>
+      </w:r>
+    </w:p>
+    <w:p>
+      <w:r>
+        <w:t xml:space="preserve">Comparar con </w:t>
+      </w:r>
+      <w:proofErr w:type="spellStart"/>
+      <w:r>
+        <w:t>meta_value</w:t>
+      </w:r>
+      <w:proofErr w:type="spellEnd"/>
+      <w:r>
+        <w:t xml:space="preserve"> cuando </w:t>
+      </w:r>
+      <w:proofErr w:type="spellStart"/>
+      <w:r>
+        <w:t>meta_type</w:t>
+      </w:r>
+      <w:proofErr w:type="spellEnd"/>
+      <w:r>
+        <w:t xml:space="preserve"> == 1</w:t>
+      </w:r>
+    </w:p>
+    <w:p/>
+    <w:p>
+      <w:r>
+        <w:t>Impedimentos detectados:</w:t>
+      </w:r>
+    </w:p>
+    <w:p>
+      <w:r>
+        <w:t>IMPEDIMENTO CRÍTICO: Durante las pruebas de ayer noche, el uso de memoria RAM alcanzó 352/368 bytes (95.6%). El buffer de 10 obstáculos consume demasiada RAM. Necesito optimizar urgentemente antes de continuar con colisiones.</w:t>
+      </w:r>
+    </w:p>
     <w:sectPr>
       <w:pgSz w:w="12240" w:h="15840"/>
       <w:pgMar w:top="1417" w:right="1701" w:bottom="1417" w:left="1701" w:header="708" w:footer="708" w:gutter="0"/>

</xml_diff>